<commit_message>
Jenkins and others details commit
</commit_message>
<xml_diff>
--- a/04_Git/01_Abhishek_Git_Excercices.docx
+++ b/04_Git/01_Abhishek_Git_Excercices.docx
@@ -1533,6 +1533,15 @@
           <w:szCs w:val="32"/>
         </w:rPr>
         <w:t xml:space="preserve">26 </w:t>
+      </w:r>
+      <w:r>
+        <w:rPr>
+          <w:rFonts w:ascii="Arial" w:hAnsi="Arial" w:cs="Arial"/>
+          <w:b/>
+          <w:sz w:val="32"/>
+          <w:szCs w:val="32"/>
+        </w:rPr>
+        <w:t xml:space="preserve"> git push &amp;&amp; git push --tag</w:t>
       </w:r>
     </w:p>
     <w:p>

</xml_diff>